<commit_message>
Actualizacion G2 y G54
</commit_message>
<xml_diff>
--- a/G2/Semana 1/Introducción.docx
+++ b/G2/Semana 1/Introducción.docx
@@ -740,14 +740,7 @@
               <w:rFonts w:ascii="Cambria Math" w:hAnsi="Cambria Math"/>
               <w:lang w:val="es-CO"/>
             </w:rPr>
-            <m:t>=Ri(t</m:t>
-          </m:r>
-          <m:r>
-            <w:rPr>
-              <w:rFonts w:ascii="Cambria Math" w:hAnsi="Cambria Math"/>
-              <w:lang w:val="es-CO"/>
-            </w:rPr>
-            <m:t>)</m:t>
+            <m:t>=Ri(t)</m:t>
           </m:r>
         </m:oMath>
       </m:oMathPara>
@@ -2452,6 +2445,33 @@
     <w:p>
       <w:pPr>
         <w:pStyle w:val="Prrafodelista"/>
+        <w:rPr>
+          <w:b/>
+          <w:bCs/>
+          <w:lang w:val="es-CO"/>
+        </w:rPr>
+      </w:pPr>
+      <w:r>
+        <w:rPr>
+          <w:b/>
+          <w:bCs/>
+          <w:lang w:val="es-CO"/>
+        </w:rPr>
+        <w:t>Ejemplo G54:</w:t>
+      </w:r>
+    </w:p>
+    <w:p>
+      <w:pPr>
+        <w:pStyle w:val="Prrafodelista"/>
+        <w:jc w:val="both"/>
+        <w:rPr>
+          <w:lang w:val="es-CO"/>
+        </w:rPr>
+      </w:pPr>
+    </w:p>
+    <w:p>
+      <w:pPr>
+        <w:pStyle w:val="Prrafodelista"/>
         <w:jc w:val="both"/>
         <w:rPr>
           <w:lang w:val="es-CO"/>
@@ -2918,6 +2938,34 @@
     <w:p>
       <w:pPr>
         <w:pStyle w:val="Prrafodelista"/>
+        <w:rPr>
+          <w:b/>
+          <w:bCs/>
+          <w:lang w:val="es-CO"/>
+        </w:rPr>
+      </w:pPr>
+      <w:r>
+        <w:rPr>
+          <w:b/>
+          <w:bCs/>
+          <w:lang w:val="es-CO"/>
+        </w:rPr>
+        <w:t>Ejemplo G54:</w:t>
+      </w:r>
+    </w:p>
+    <w:p>
+      <w:pPr>
+        <w:pStyle w:val="Prrafodelista"/>
+        <w:jc w:val="both"/>
+        <w:rPr>
+          <w:rFonts w:eastAsiaTheme="minorEastAsia"/>
+          <w:lang w:val="es-CO"/>
+        </w:rPr>
+      </w:pPr>
+    </w:p>
+    <w:p>
+      <w:pPr>
+        <w:pStyle w:val="Prrafodelista"/>
         <w:jc w:val="both"/>
         <w:rPr>
           <w:rFonts w:eastAsiaTheme="minorEastAsia"/>
@@ -3011,14 +3059,7 @@
               <w:rFonts w:ascii="Cambria Math" w:hAnsi="Cambria Math"/>
               <w:lang w:val="es-CO"/>
             </w:rPr>
-            <m:t>+</m:t>
-          </m:r>
-          <m:r>
-            <w:rPr>
-              <w:rFonts w:ascii="Cambria Math" w:hAnsi="Cambria Math"/>
-              <w:lang w:val="es-CO"/>
-            </w:rPr>
-            <m:t>5</m:t>
+            <m:t>+5</m:t>
           </m:r>
           <m:sSub>
             <m:sSubPr>
@@ -3307,6 +3348,7 @@
           <w:b/>
           <w:bCs/>
         </w:rPr>
+        <w:lastRenderedPageBreak/>
         <w:t>MISO</w:t>
       </w:r>
       <w:r>
@@ -3350,7 +3392,6 @@
         <w:rPr>
           <w:noProof/>
         </w:rPr>
-        <w:lastRenderedPageBreak/>
         <w:drawing>
           <wp:inline distT="0" distB="0" distL="0" distR="0" wp14:anchorId="43F61387" wp14:editId="721431B6">
             <wp:extent cx="2659380" cy="678180"/>
@@ -3647,6 +3688,33 @@
     <w:p>
       <w:pPr>
         <w:pStyle w:val="Prrafodelista"/>
+        <w:rPr>
+          <w:b/>
+          <w:bCs/>
+          <w:lang w:val="es-CO"/>
+        </w:rPr>
+      </w:pPr>
+      <w:r>
+        <w:rPr>
+          <w:b/>
+          <w:bCs/>
+          <w:lang w:val="es-CO"/>
+        </w:rPr>
+        <w:t>Ejemplo G54:</w:t>
+      </w:r>
+    </w:p>
+    <w:p>
+      <w:pPr>
+        <w:pStyle w:val="Prrafodelista"/>
+        <w:jc w:val="both"/>
+        <w:rPr>
+          <w:lang w:val="es-CO"/>
+        </w:rPr>
+      </w:pPr>
+    </w:p>
+    <w:p>
+      <w:pPr>
+        <w:pStyle w:val="Prrafodelista"/>
         <w:jc w:val="both"/>
         <w:rPr>
           <w:rFonts w:eastAsiaTheme="minorEastAsia"/>
@@ -4021,6 +4089,7 @@
           <w:lang w:val="es-CO"/>
         </w:rPr>
       </w:pPr>
+      <w:bookmarkStart w:id="0" w:name="_Hlk48636983"/>
       <m:oMathPara>
         <m:oMath>
           <m:r>
@@ -4197,7 +4266,14 @@
         <w:rPr>
           <w:lang w:val="es-CO"/>
         </w:rPr>
-        <w:t>La variable y(t) es la señal de salida y es un vector de salida. Estos vectores son vectores tipo columna. Es decir:</w:t>
+        <w:t>L</w:t>
+      </w:r>
+      <w:bookmarkEnd w:id="0"/>
+      <w:r>
+        <w:rPr>
+          <w:lang w:val="es-CO"/>
+        </w:rPr>
+        <w:t>a variable y(t) es la señal de salida y es un vector de salida. Estos vectores son vectores tipo columna. Es decir:</w:t>
       </w:r>
     </w:p>
     <w:p>
@@ -4209,6 +4285,7 @@
           <w:lang w:val="es-CO"/>
         </w:rPr>
       </w:pPr>
+      <w:bookmarkStart w:id="1" w:name="_Hlk48637411"/>
       <m:oMathPara>
         <m:oMath>
           <m:r>
@@ -4373,6 +4450,25 @@
         </m:oMath>
       </m:oMathPara>
     </w:p>
+    <w:bookmarkEnd w:id="1"/>
+    <w:p>
+      <w:pPr>
+        <w:pStyle w:val="Prrafodelista"/>
+        <w:rPr>
+          <w:b/>
+          <w:bCs/>
+          <w:lang w:val="es-CO"/>
+        </w:rPr>
+      </w:pPr>
+      <w:r>
+        <w:rPr>
+          <w:b/>
+          <w:bCs/>
+          <w:lang w:val="es-CO"/>
+        </w:rPr>
+        <w:t>Ejemplo G54:</w:t>
+      </w:r>
+    </w:p>
     <w:p>
       <w:pPr>
         <w:pStyle w:val="Prrafodelista"/>
@@ -5052,6 +5148,7 @@
           <w:bCs/>
           <w:lang w:val="es-CO"/>
         </w:rPr>
+        <w:lastRenderedPageBreak/>
         <w:t xml:space="preserve">Inestable: </w:t>
       </w:r>
       <w:r>
@@ -5087,7 +5184,6 @@
           <w:bCs/>
           <w:lang w:val="es-CO"/>
         </w:rPr>
-        <w:lastRenderedPageBreak/>
         <w:t>Variación de los parámetros</w:t>
       </w:r>
       <w:r>
@@ -5158,6 +5254,24 @@
           <w:lang w:val="es-CO"/>
         </w:rPr>
         <w:t>son sistemas cuyos parámetros varían con respecto al tiempo.</w:t>
+      </w:r>
+    </w:p>
+    <w:p>
+      <w:pPr>
+        <w:pStyle w:val="Prrafodelista"/>
+        <w:rPr>
+          <w:b/>
+          <w:bCs/>
+          <w:lang w:val="es-CO"/>
+        </w:rPr>
+      </w:pPr>
+      <w:r>
+        <w:rPr>
+          <w:b/>
+          <w:bCs/>
+          <w:lang w:val="es-CO"/>
+        </w:rPr>
+        <w:t>Ejemplo G54:</w:t>
       </w:r>
     </w:p>
     <w:p>
@@ -5478,6 +5592,46 @@
         </w:rPr>
         <w:t>son sistemas cuyos parámetros son fijos en el tiempo.</w:t>
       </w:r>
+    </w:p>
+    <w:p>
+      <w:pPr>
+        <w:pStyle w:val="Prrafodelista"/>
+        <w:jc w:val="both"/>
+        <w:rPr>
+          <w:b/>
+          <w:bCs/>
+          <w:lang w:val="es-CO"/>
+        </w:rPr>
+      </w:pPr>
+    </w:p>
+    <w:p>
+      <w:pPr>
+        <w:pStyle w:val="Prrafodelista"/>
+        <w:rPr>
+          <w:b/>
+          <w:bCs/>
+          <w:lang w:val="es-CO"/>
+        </w:rPr>
+      </w:pPr>
+      <w:r>
+        <w:rPr>
+          <w:b/>
+          <w:bCs/>
+          <w:lang w:val="es-CO"/>
+        </w:rPr>
+        <w:t>Ejemplo G54:</w:t>
+      </w:r>
+    </w:p>
+    <w:p>
+      <w:pPr>
+        <w:pStyle w:val="Prrafodelista"/>
+        <w:jc w:val="both"/>
+        <w:rPr>
+          <w:b/>
+          <w:bCs/>
+          <w:lang w:val="es-CO"/>
+        </w:rPr>
+      </w:pPr>
     </w:p>
     <w:p>
       <w:pPr>
@@ -5789,33 +5943,23 @@
           <w:bCs/>
           <w:lang w:val="es-CO"/>
         </w:rPr>
-        <w:t xml:space="preserve">Principio de </w:t>
-      </w:r>
-      <w:proofErr w:type="gramStart"/>
-      <w:r>
-        <w:rPr>
-          <w:b/>
-          <w:bCs/>
-          <w:lang w:val="es-CO"/>
-        </w:rPr>
-        <w:t>superposición</w:t>
-      </w:r>
-      <w:r>
-        <w:rPr>
-          <w:b/>
-          <w:bCs/>
-          <w:lang w:val="es-CO"/>
-        </w:rPr>
-        <w:t>(</w:t>
-      </w:r>
-      <w:proofErr w:type="gramEnd"/>
-      <w:r>
-        <w:rPr>
-          <w:b/>
-          <w:bCs/>
-          <w:lang w:val="es-CO"/>
-        </w:rPr>
-        <w:t>Linealidad)</w:t>
+        <w:t>Principio de superposición</w:t>
+      </w:r>
+      <w:r>
+        <w:rPr>
+          <w:b/>
+          <w:bCs/>
+          <w:lang w:val="es-CO"/>
+        </w:rPr>
+        <w:t xml:space="preserve"> </w:t>
+      </w:r>
+      <w:r>
+        <w:rPr>
+          <w:b/>
+          <w:bCs/>
+          <w:lang w:val="es-CO"/>
+        </w:rPr>
+        <w:t>(Linealidad)</w:t>
       </w:r>
       <w:r>
         <w:rPr>
@@ -5931,6 +6075,24 @@
           <w:lang w:val="es-CO"/>
         </w:rPr>
       </w:pPr>
+      <w:r>
+        <w:rPr>
+          <w:b/>
+          <w:bCs/>
+          <w:lang w:val="es-CO"/>
+        </w:rPr>
+        <w:t>Ejemplo G54:</w:t>
+      </w:r>
+    </w:p>
+    <w:p>
+      <w:pPr>
+        <w:pStyle w:val="Prrafodelista"/>
+        <w:rPr>
+          <w:b/>
+          <w:bCs/>
+          <w:lang w:val="es-CO"/>
+        </w:rPr>
+      </w:pPr>
     </w:p>
     <w:p>
       <w:pPr>
@@ -6057,21 +6219,7 @@
               <w:rFonts w:ascii="Cambria Math" w:eastAsiaTheme="minorEastAsia" w:hAnsi="Cambria Math"/>
               <w:lang w:val="es-CO"/>
             </w:rPr>
-            <m:t xml:space="preserve"> </m:t>
-          </m:r>
-          <m:r>
-            <w:rPr>
-              <w:rFonts w:ascii="Cambria Math" w:eastAsiaTheme="minorEastAsia" w:hAnsi="Cambria Math"/>
-              <w:lang w:val="es-CO"/>
-            </w:rPr>
-            <m:t>,</m:t>
-          </m:r>
-          <m:r>
-            <w:rPr>
-              <w:rFonts w:ascii="Cambria Math" w:eastAsiaTheme="minorEastAsia" w:hAnsi="Cambria Math"/>
-              <w:lang w:val="es-CO"/>
-            </w:rPr>
-            <m:t xml:space="preserve"> CI=0</m:t>
+            <m:t xml:space="preserve"> , CI=0</m:t>
           </m:r>
         </m:oMath>
       </m:oMathPara>
@@ -6113,6 +6261,7 @@
         <w:rPr>
           <w:lang w:val="es-CO"/>
         </w:rPr>
+        <w:lastRenderedPageBreak/>
         <w:t>La variable y(t) es la señal de salida.</w:t>
       </w:r>
     </w:p>
@@ -6227,28 +6376,7 @@
               <w:rFonts w:ascii="Cambria Math" w:hAnsi="Cambria Math"/>
               <w:lang w:val="es-CO"/>
             </w:rPr>
-            <m:t>Y(s)+5</m:t>
-          </m:r>
-          <m:r>
-            <w:rPr>
-              <w:rFonts w:ascii="Cambria Math" w:hAnsi="Cambria Math"/>
-              <w:lang w:val="es-CO"/>
-            </w:rPr>
-            <m:t>Y(s)</m:t>
-          </m:r>
-          <m:r>
-            <w:rPr>
-              <w:rFonts w:ascii="Cambria Math" w:hAnsi="Cambria Math"/>
-              <w:lang w:val="es-CO"/>
-            </w:rPr>
-            <m:t>=5</m:t>
-          </m:r>
-          <m:r>
-            <w:rPr>
-              <w:rFonts w:ascii="Cambria Math" w:hAnsi="Cambria Math"/>
-              <w:lang w:val="es-CO"/>
-            </w:rPr>
-            <m:t>X(s)</m:t>
+            <m:t>Y(s)+5Y(s)=5X(s)</m:t>
           </m:r>
         </m:oMath>
       </m:oMathPara>
@@ -10345,6 +10473,7 @@
           <w:bCs/>
           <w:lang w:val="es-CO"/>
         </w:rPr>
+        <w:lastRenderedPageBreak/>
         <w:t>---------------------------------Grupo 54---------------------------</w:t>
       </w:r>
     </w:p>
@@ -10400,95 +10529,6 @@
           <w:lang w:val="es-CO"/>
         </w:rPr>
       </w:pPr>
-    </w:p>
-    <w:p>
-      <w:pPr>
-        <w:jc w:val="center"/>
-        <w:rPr>
-          <w:b/>
-          <w:bCs/>
-          <w:lang w:val="es-CO"/>
-        </w:rPr>
-      </w:pPr>
-      <w:r>
-        <w:rPr>
-          <w:b/>
-          <w:bCs/>
-          <w:lang w:val="es-CO"/>
-        </w:rPr>
-        <w:t>Representación de los sistemas</w:t>
-      </w:r>
-    </w:p>
-    <w:p>
-      <w:pPr>
-        <w:jc w:val="both"/>
-        <w:rPr>
-          <w:b/>
-          <w:bCs/>
-          <w:lang w:val="es-CO"/>
-        </w:rPr>
-      </w:pPr>
-      <w:r>
-        <w:rPr>
-          <w:b/>
-          <w:bCs/>
-          <w:lang w:val="es-CO"/>
-        </w:rPr>
-        <w:t>Función de transferencia</w:t>
-      </w:r>
-      <w:r>
-        <w:rPr>
-          <w:b/>
-          <w:bCs/>
-          <w:lang w:val="es-CO"/>
-        </w:rPr>
-        <w:t xml:space="preserve"> (FT)</w:t>
-      </w:r>
-      <w:r>
-        <w:rPr>
-          <w:b/>
-          <w:bCs/>
-          <w:lang w:val="es-CO"/>
-        </w:rPr>
-        <w:t>:</w:t>
-      </w:r>
-    </w:p>
-    <w:p>
-      <w:pPr>
-        <w:jc w:val="both"/>
-        <w:rPr>
-          <w:b/>
-          <w:bCs/>
-          <w:lang w:val="es-CO"/>
-        </w:rPr>
-      </w:pPr>
-      <w:r>
-        <w:rPr>
-          <w:b/>
-          <w:bCs/>
-          <w:lang w:val="es-CO"/>
-        </w:rPr>
-        <w:lastRenderedPageBreak/>
-        <w:t>Diagrama de bloques (DB):</w:t>
-      </w:r>
-    </w:p>
-    <w:p>
-      <w:pPr>
-        <w:jc w:val="both"/>
-        <w:rPr>
-          <w:b/>
-          <w:bCs/>
-          <w:lang w:val="es-CO"/>
-        </w:rPr>
-      </w:pPr>
-      <w:r>
-        <w:rPr>
-          <w:b/>
-          <w:bCs/>
-          <w:lang w:val="es-CO"/>
-        </w:rPr>
-        <w:t>Representación en Variables de Estado (VE):</w:t>
-      </w:r>
     </w:p>
     <w:p>
       <w:pPr>

</xml_diff>